<commit_message>
Cambios app test gg
</commit_message>
<xml_diff>
--- a/Fase de pruebas.docx
+++ b/Fase de pruebas.docx
@@ -1,6 +1,6 @@
 
 <file path=word/document.xml><?xml version="1.0" encoding="utf-8"?>
-<w:document xmlns:wpc="http://schemas.microsoft.com/office/word/2010/wordprocessingCanvas" xmlns:cx="http://schemas.microsoft.com/office/drawing/2014/chartex" xmlns:cx1="http://schemas.microsoft.com/office/drawing/2015/9/8/chartex" xmlns:cx2="http://schemas.microsoft.com/office/drawing/2015/10/21/chartex" xmlns:cx3="http://schemas.microsoft.com/office/drawing/2016/5/9/chartex" xmlns:cx4="http://schemas.microsoft.com/office/drawing/2016/5/10/chartex" xmlns:cx5="http://schemas.microsoft.com/office/drawing/2016/5/11/chartex" xmlns:cx6="http://schemas.microsoft.com/office/drawing/2016/5/12/chartex" xmlns:cx7="http://schemas.microsoft.com/office/drawing/2016/5/13/chartex" xmlns:cx8="http://schemas.microsoft.com/office/drawing/2016/5/14/chartex" xmlns:mc="http://schemas.openxmlformats.org/markup-compatibility/2006" xmlns:aink="http://schemas.microsoft.com/office/drawing/2016/ink" xmlns:am3d="http://schemas.microsoft.com/office/drawing/2017/model3d" xmlns:o="urn:schemas-microsoft-com:office:office" xmlns:oel="http://schemas.microsoft.com/office/2019/extlst" xmlns:r="http://schemas.openxmlformats.org/officeDocument/2006/relationships" xmlns:m="http://schemas.openxmlformats.org/officeDocument/2006/math" xmlns:v="urn:schemas-microsoft-com:vml" xmlns:wp14="http://schemas.microsoft.com/office/word/2010/wordprocessingDrawing" xmlns:wp="http://schemas.openxmlformats.org/drawingml/2006/wordprocessingDrawing" xmlns:w10="urn:schemas-microsoft-com:office:word" xmlns:w="http://schemas.openxmlformats.org/wordprocessingml/2006/main" xmlns:w14="http://schemas.microsoft.com/office/word/2010/wordml" xmlns:w15="http://schemas.microsoft.com/office/word/2012/wordml" xmlns:w16cex="http://schemas.microsoft.com/office/word/2018/wordml/cex" xmlns:w16cid="http://schemas.microsoft.com/office/word/2016/wordml/cid" xmlns:w16="http://schemas.microsoft.com/office/word/2018/wordml" xmlns:w16sdtdh="http://schemas.microsoft.com/office/word/2020/wordml/sdtdatahash" xmlns:w16se="http://schemas.microsoft.com/office/word/2015/wordml/symex" xmlns:wpg="http://schemas.microsoft.com/office/word/2010/wordprocessingGroup" xmlns:wpi="http://schemas.microsoft.com/office/word/2010/wordprocessingInk" xmlns:wne="http://schemas.microsoft.com/office/word/2006/wordml" xmlns:wps="http://schemas.microsoft.com/office/word/2010/wordprocessingShape" mc:Ignorable="w14 w15 w16se w16cid w16 w16cex w16sdtdh wp14">
+<w:document xmlns:wpc="http://schemas.microsoft.com/office/word/2010/wordprocessingCanvas" xmlns:cx="http://schemas.microsoft.com/office/drawing/2014/chartex" xmlns:cx1="http://schemas.microsoft.com/office/drawing/2015/9/8/chartex" xmlns:cx2="http://schemas.microsoft.com/office/drawing/2015/10/21/chartex" xmlns:cx3="http://schemas.microsoft.com/office/drawing/2016/5/9/chartex" xmlns:cx4="http://schemas.microsoft.com/office/drawing/2016/5/10/chartex" xmlns:cx5="http://schemas.microsoft.com/office/drawing/2016/5/11/chartex" xmlns:cx6="http://schemas.microsoft.com/office/drawing/2016/5/12/chartex" xmlns:cx7="http://schemas.microsoft.com/office/drawing/2016/5/13/chartex" xmlns:cx8="http://schemas.microsoft.com/office/drawing/2016/5/14/chartex" xmlns:mc="http://schemas.openxmlformats.org/markup-compatibility/2006" xmlns:aink="http://schemas.microsoft.com/office/drawing/2016/ink" xmlns:am3d="http://schemas.microsoft.com/office/drawing/2017/model3d" xmlns:o="urn:schemas-microsoft-com:office:office" xmlns:oel="http://schemas.microsoft.com/office/2019/extlst" xmlns:r="http://schemas.openxmlformats.org/officeDocument/2006/relationships" xmlns:m="http://schemas.openxmlformats.org/officeDocument/2006/math" xmlns:v="urn:schemas-microsoft-com:vml" xmlns:wp14="http://schemas.microsoft.com/office/word/2010/wordprocessingDrawing" xmlns:wp="http://schemas.openxmlformats.org/drawingml/2006/wordprocessingDrawing" xmlns:w10="urn:schemas-microsoft-com:office:word" xmlns:w="http://schemas.openxmlformats.org/wordprocessingml/2006/main" xmlns:w14="http://schemas.microsoft.com/office/word/2010/wordml" xmlns:w15="http://schemas.microsoft.com/office/word/2012/wordml" xmlns:w16cex="http://schemas.microsoft.com/office/word/2018/wordml/cex" xmlns:w16cid="http://schemas.microsoft.com/office/word/2016/wordml/cid" xmlns:w16="http://schemas.microsoft.com/office/word/2018/wordml" xmlns:w16du="http://schemas.microsoft.com/office/word/2023/wordml/word16du" xmlns:w16sdtdh="http://schemas.microsoft.com/office/word/2020/wordml/sdtdatahash" xmlns:w16se="http://schemas.microsoft.com/office/word/2015/wordml/symex" xmlns:wpg="http://schemas.microsoft.com/office/word/2010/wordprocessingGroup" xmlns:wpi="http://schemas.microsoft.com/office/word/2010/wordprocessingInk" xmlns:wne="http://schemas.microsoft.com/office/word/2006/wordml" xmlns:wps="http://schemas.microsoft.com/office/word/2010/wordprocessingShape" mc:Ignorable="w14 w15 w16se w16cid w16 w16cex w16sdtdh wp14">
   <w:body>
     <w:sdt>
       <w:sdtPr>
@@ -206,21 +206,7 @@
                                   <w:rPr>
                                     <w:color w:val="44546A" w:themeColor="text2"/>
                                   </w:rPr>
-                                  <w:t xml:space="preserve">é </w:t>
-                                </w:r>
-                                <w:proofErr w:type="spellStart"/>
-                                <w:r>
-                                  <w:rPr>
-                                    <w:color w:val="44546A" w:themeColor="text2"/>
-                                  </w:rPr>
-                                  <w:t>Victor</w:t>
-                                </w:r>
-                                <w:proofErr w:type="spellEnd"/>
-                                <w:r>
-                                  <w:rPr>
-                                    <w:color w:val="44546A" w:themeColor="text2"/>
-                                  </w:rPr>
-                                  <w:t xml:space="preserve"> </w:t>
+                                  <w:t xml:space="preserve">é Victor </w:t>
                                 </w:r>
                                 <w:r>
                                   <w:rPr>
@@ -611,7 +597,7 @@
                   </wp:anchor>
                 </w:drawing>
               </mc:Choice>
-              <mc:Fallback xmlns:w16du="http://schemas.microsoft.com/office/word/2023/wordml/word16du" xmlns:arto="http://schemas.microsoft.com/office/word/2006/arto">
+              <mc:Fallback xmlns:arto="http://schemas.microsoft.com/office/word/2006/arto">
                 <w:pict>
                   <v:rect w14:anchorId="4C97AEFA" id="Rectángulo 468" o:spid="_x0000_s1026" style="position:absolute;margin-left:0;margin-top:0;width:244.8pt;height:554.4pt;z-index:251658240;visibility:visible;mso-wrap-style:square;mso-width-percent:400;mso-height-percent:700;mso-left-percent:440;mso-top-percent:25;mso-wrap-distance-left:9pt;mso-wrap-distance-top:0;mso-wrap-distance-right:9pt;mso-wrap-distance-bottom:0;mso-position-horizontal-relative:page;mso-position-vertical-relative:page;mso-width-percent:400;mso-height-percent:700;mso-left-percent:440;mso-top-percent:25;mso-width-relative:page;mso-height-relative:page;v-text-anchor:middle" o:gfxdata="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" fillcolor="white [3212]" strokecolor="#747070 [1614]" strokeweight="1.25pt">
                     <w10:wrap anchorx="page" anchory="page"/>
@@ -708,7 +694,7 @@
                   </wp:anchor>
                 </w:drawing>
               </mc:Choice>
-              <mc:Fallback xmlns:w16du="http://schemas.microsoft.com/office/word/2023/wordml/word16du" xmlns:arto="http://schemas.microsoft.com/office/word/2006/arto">
+              <mc:Fallback xmlns:arto="http://schemas.microsoft.com/office/word/2006/arto">
                 <w:pict>
                   <v:rect w14:anchorId="3AFEAB9F" id="Rectángulo 469" o:spid="_x0000_s1026" style="position:absolute;margin-left:0;margin-top:0;width:226.45pt;height:9.35pt;z-index:251658243;visibility:visible;mso-wrap-style:square;mso-width-percent:370;mso-height-percent:0;mso-left-percent:455;mso-top-percent:690;mso-wrap-distance-left:9pt;mso-wrap-distance-top:0;mso-wrap-distance-right:9pt;mso-wrap-distance-bottom:0;mso-position-horizontal-relative:page;mso-position-vertical-relative:page;mso-width-percent:370;mso-height-percent:0;mso-left-percent:455;mso-top-percent:690;mso-width-relative:page;mso-height-relative:margin;v-text-anchor:middle" o:gfxdata="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" fillcolor="#4472c4 [3204]" stroked="f" strokeweight="1pt">
                     <w10:wrap anchorx="page" anchory="page"/>
@@ -944,7 +930,7 @@
       <w:sdtContent>
         <w:p>
           <w:pPr>
-            <w:pStyle w:val="TOCHeading"/>
+            <w:pStyle w:val="TtuloTDC"/>
           </w:pPr>
           <w:r>
             <w:t>Contenido</w:t>
@@ -952,7 +938,7 @@
         </w:p>
         <w:p>
           <w:pPr>
-            <w:pStyle w:val="TOC1"/>
+            <w:pStyle w:val="TDC1"/>
             <w:tabs>
               <w:tab w:val="right" w:leader="dot" w:pos="8494"/>
             </w:tabs>
@@ -976,7 +962,7 @@
           <w:hyperlink w:anchor="_Toc134028176" w:history="1">
             <w:r>
               <w:rPr>
-                <w:rStyle w:val="Hyperlink"/>
+                <w:rStyle w:val="Hipervnculo"/>
                 <w:noProof/>
               </w:rPr>
               <w:t>Casos de prueba</w:t>
@@ -1033,7 +1019,7 @@
         </w:p>
         <w:p>
           <w:pPr>
-            <w:pStyle w:val="TOC2"/>
+            <w:pStyle w:val="TDC2"/>
             <w:tabs>
               <w:tab w:val="right" w:leader="dot" w:pos="8494"/>
             </w:tabs>
@@ -1048,7 +1034,7 @@
           <w:hyperlink w:anchor="_Toc134028177" w:history="1">
             <w:r>
               <w:rPr>
-                <w:rStyle w:val="Hyperlink"/>
+                <w:rStyle w:val="Hipervnculo"/>
                 <w:noProof/>
               </w:rPr>
               <w:t>Caso de prueba para caso de uso de “Registrar Usuario”</w:t>
@@ -1105,7 +1091,7 @@
         </w:p>
         <w:p>
           <w:pPr>
-            <w:pStyle w:val="TOC2"/>
+            <w:pStyle w:val="TDC2"/>
             <w:tabs>
               <w:tab w:val="right" w:leader="dot" w:pos="8494"/>
             </w:tabs>
@@ -1120,7 +1106,7 @@
           <w:hyperlink w:anchor="_Toc134028178" w:history="1">
             <w:r>
               <w:rPr>
-                <w:rStyle w:val="Hyperlink"/>
+                <w:rStyle w:val="Hipervnculo"/>
                 <w:noProof/>
               </w:rPr>
               <w:t>Casos de prueba para caso de uso de “Login”</w:t>
@@ -1177,7 +1163,7 @@
         </w:p>
         <w:p>
           <w:pPr>
-            <w:pStyle w:val="TOC2"/>
+            <w:pStyle w:val="TDC2"/>
             <w:tabs>
               <w:tab w:val="right" w:leader="dot" w:pos="8494"/>
             </w:tabs>
@@ -1192,7 +1178,7 @@
           <w:hyperlink w:anchor="_Toc134028179" w:history="1">
             <w:r>
               <w:rPr>
-                <w:rStyle w:val="Hyperlink"/>
+                <w:rStyle w:val="Hipervnculo"/>
                 <w:noProof/>
               </w:rPr>
               <w:t>Caso de prueba para caso de uso de</w:t>
@@ -1249,12 +1235,12 @@
         </w:p>
         <w:p>
           <w:pPr>
-            <w:pStyle w:val="TOC1"/>
+            <w:pStyle w:val="TDC1"/>
             <w:tabs>
               <w:tab w:val="right" w:leader="dot" w:pos="8490"/>
             </w:tabs>
             <w:rPr>
-              <w:rStyle w:val="Hyperlink"/>
+              <w:rStyle w:val="Hipervnculo"/>
               <w:noProof/>
               <w:lang w:eastAsia="es-ES"/>
             </w:rPr>
@@ -1273,10 +1259,11 @@
     </w:p>
     <w:p>
       <w:pPr>
-        <w:pStyle w:val="Heading1"/>
+        <w:pStyle w:val="Ttulo1"/>
       </w:pPr>
       <w:bookmarkStart w:id="0" w:name="_Toc134028176"/>
       <w:r>
+        <w:lastRenderedPageBreak/>
         <w:t>Casos de prueba</w:t>
       </w:r>
       <w:bookmarkEnd w:id="0"/>
@@ -1284,7 +1271,7 @@
     <w:p/>
     <w:p>
       <w:pPr>
-        <w:pStyle w:val="Heading2"/>
+        <w:pStyle w:val="Ttulo2"/>
       </w:pPr>
       <w:bookmarkStart w:id="1" w:name="_Toc134028177"/>
       <w:r>
@@ -1295,7 +1282,7 @@
     <w:p/>
     <w:p>
       <w:pPr>
-        <w:pStyle w:val="ListParagraph"/>
+        <w:pStyle w:val="Prrafodelista"/>
         <w:numPr>
           <w:ilvl w:val="0"/>
           <w:numId w:val="2"/>
@@ -1312,7 +1299,7 @@
     </w:p>
     <w:p>
       <w:pPr>
-        <w:pStyle w:val="ListParagraph"/>
+        <w:pStyle w:val="Prrafodelista"/>
         <w:numPr>
           <w:ilvl w:val="0"/>
           <w:numId w:val="2"/>
@@ -1329,7 +1316,7 @@
     </w:p>
     <w:p>
       <w:pPr>
-        <w:pStyle w:val="ListParagraph"/>
+        <w:pStyle w:val="Prrafodelista"/>
         <w:numPr>
           <w:ilvl w:val="0"/>
           <w:numId w:val="2"/>
@@ -1346,7 +1333,7 @@
     </w:p>
     <w:p>
       <w:pPr>
-        <w:pStyle w:val="ListParagraph"/>
+        <w:pStyle w:val="Prrafodelista"/>
         <w:numPr>
           <w:ilvl w:val="0"/>
           <w:numId w:val="2"/>
@@ -1364,7 +1351,7 @@
     <w:p/>
     <w:p>
       <w:pPr>
-        <w:pStyle w:val="Heading2"/>
+        <w:pStyle w:val="Ttulo2"/>
       </w:pPr>
       <w:bookmarkStart w:id="2" w:name="_Toc134028178"/>
       <w:r>
@@ -1374,15 +1361,7 @@
         <w:t>s</w:t>
       </w:r>
       <w:r>
-        <w:t xml:space="preserve"> de prueba para caso de uso de “</w:t>
-      </w:r>
-      <w:proofErr w:type="spellStart"/>
-      <w:r>
-        <w:t>Login</w:t>
-      </w:r>
-      <w:proofErr w:type="spellEnd"/>
-      <w:r>
-        <w:t>”</w:t>
+        <w:t xml:space="preserve"> de prueba para caso de uso de “Login”</w:t>
       </w:r>
       <w:bookmarkEnd w:id="2"/>
     </w:p>
@@ -1394,7 +1373,7 @@
     </w:p>
     <w:p>
       <w:pPr>
-        <w:pStyle w:val="ListParagraph"/>
+        <w:pStyle w:val="Prrafodelista"/>
         <w:numPr>
           <w:ilvl w:val="0"/>
           <w:numId w:val="2"/>
@@ -1411,7 +1390,7 @@
     </w:p>
     <w:p>
       <w:pPr>
-        <w:pStyle w:val="ListParagraph"/>
+        <w:pStyle w:val="Prrafodelista"/>
         <w:numPr>
           <w:ilvl w:val="0"/>
           <w:numId w:val="2"/>
@@ -1434,7 +1413,7 @@
     </w:p>
     <w:p>
       <w:pPr>
-        <w:pStyle w:val="ListParagraph"/>
+        <w:pStyle w:val="Prrafodelista"/>
         <w:numPr>
           <w:ilvl w:val="0"/>
           <w:numId w:val="2"/>
@@ -1457,7 +1436,7 @@
     </w:p>
     <w:p>
       <w:pPr>
-        <w:pStyle w:val="ListParagraph"/>
+        <w:pStyle w:val="Prrafodelista"/>
         <w:numPr>
           <w:ilvl w:val="0"/>
           <w:numId w:val="2"/>
@@ -1492,7 +1471,7 @@
     </w:p>
     <w:p>
       <w:pPr>
-        <w:pStyle w:val="ListParagraph"/>
+        <w:pStyle w:val="Prrafodelista"/>
         <w:numPr>
           <w:ilvl w:val="0"/>
           <w:numId w:val="2"/>
@@ -1514,7 +1493,7 @@
     </w:p>
     <w:p>
       <w:pPr>
-        <w:pStyle w:val="ListParagraph"/>
+        <w:pStyle w:val="Prrafodelista"/>
         <w:numPr>
           <w:ilvl w:val="0"/>
           <w:numId w:val="2"/>
@@ -1531,13 +1510,14 @@
     </w:p>
     <w:p>
       <w:pPr>
-        <w:pStyle w:val="ListParagraph"/>
+        <w:pStyle w:val="Prrafodelista"/>
         <w:numPr>
           <w:ilvl w:val="0"/>
           <w:numId w:val="2"/>
         </w:numPr>
       </w:pPr>
       <w:r>
+        <w:lastRenderedPageBreak/>
         <w:t>RESULTADO ESPERADO:</w:t>
       </w:r>
     </w:p>
@@ -1554,7 +1534,7 @@
     </w:p>
     <w:p>
       <w:pPr>
-        <w:pStyle w:val="ListParagraph"/>
+        <w:pStyle w:val="Prrafodelista"/>
         <w:numPr>
           <w:ilvl w:val="0"/>
           <w:numId w:val="2"/>
@@ -1584,7 +1564,7 @@
     <w:p/>
     <w:p>
       <w:pPr>
-        <w:pStyle w:val="Heading2"/>
+        <w:pStyle w:val="Ttulo2"/>
       </w:pPr>
       <w:bookmarkStart w:id="3" w:name="_Toc134028179"/>
       <w:r>
@@ -1613,7 +1593,7 @@
 </file>
 
 <file path=word/numbering.xml><?xml version="1.0" encoding="utf-8"?>
-<w:numbering xmlns:wpc="http://schemas.microsoft.com/office/word/2010/wordprocessingCanvas" xmlns:cx="http://schemas.microsoft.com/office/drawing/2014/chartex" xmlns:cx1="http://schemas.microsoft.com/office/drawing/2015/9/8/chartex" xmlns:cx2="http://schemas.microsoft.com/office/drawing/2015/10/21/chartex" xmlns:cx3="http://schemas.microsoft.com/office/drawing/2016/5/9/chartex" xmlns:cx4="http://schemas.microsoft.com/office/drawing/2016/5/10/chartex" xmlns:cx5="http://schemas.microsoft.com/office/drawing/2016/5/11/chartex" xmlns:cx6="http://schemas.microsoft.com/office/drawing/2016/5/12/chartex" xmlns:cx7="http://schemas.microsoft.com/office/drawing/2016/5/13/chartex" xmlns:cx8="http://schemas.microsoft.com/office/drawing/2016/5/14/chartex" xmlns:mc="http://schemas.openxmlformats.org/markup-compatibility/2006" xmlns:aink="http://schemas.microsoft.com/office/drawing/2016/ink" xmlns:am3d="http://schemas.microsoft.com/office/drawing/2017/model3d" xmlns:o="urn:schemas-microsoft-com:office:office" xmlns:oel="http://schemas.microsoft.com/office/2019/extlst" xmlns:r="http://schemas.openxmlformats.org/officeDocument/2006/relationships" xmlns:m="http://schemas.openxmlformats.org/officeDocument/2006/math" xmlns:v="urn:schemas-microsoft-com:vml" xmlns:wp14="http://schemas.microsoft.com/office/word/2010/wordprocessingDrawing" xmlns:wp="http://schemas.openxmlformats.org/drawingml/2006/wordprocessingDrawing" xmlns:w10="urn:schemas-microsoft-com:office:word" xmlns:w="http://schemas.openxmlformats.org/wordprocessingml/2006/main" xmlns:w14="http://schemas.microsoft.com/office/word/2010/wordml" xmlns:w15="http://schemas.microsoft.com/office/word/2012/wordml" xmlns:w16cex="http://schemas.microsoft.com/office/word/2018/wordml/cex" xmlns:w16cid="http://schemas.microsoft.com/office/word/2016/wordml/cid" xmlns:w16="http://schemas.microsoft.com/office/word/2018/wordml" xmlns:w16sdtdh="http://schemas.microsoft.com/office/word/2020/wordml/sdtdatahash" xmlns:w16se="http://schemas.microsoft.com/office/word/2015/wordml/symex" xmlns:wpg="http://schemas.microsoft.com/office/word/2010/wordprocessingGroup" xmlns:wpi="http://schemas.microsoft.com/office/word/2010/wordprocessingInk" xmlns:wne="http://schemas.microsoft.com/office/word/2006/wordml" xmlns:wps="http://schemas.microsoft.com/office/word/2010/wordprocessingShape" mc:Ignorable="w14 w15 w16se w16cid w16 w16cex w16sdtdh wp14">
+<w:numbering xmlns:wpc="http://schemas.microsoft.com/office/word/2010/wordprocessingCanvas" xmlns:cx="http://schemas.microsoft.com/office/drawing/2014/chartex" xmlns:cx1="http://schemas.microsoft.com/office/drawing/2015/9/8/chartex" xmlns:cx2="http://schemas.microsoft.com/office/drawing/2015/10/21/chartex" xmlns:cx3="http://schemas.microsoft.com/office/drawing/2016/5/9/chartex" xmlns:cx4="http://schemas.microsoft.com/office/drawing/2016/5/10/chartex" xmlns:cx5="http://schemas.microsoft.com/office/drawing/2016/5/11/chartex" xmlns:cx6="http://schemas.microsoft.com/office/drawing/2016/5/12/chartex" xmlns:cx7="http://schemas.microsoft.com/office/drawing/2016/5/13/chartex" xmlns:cx8="http://schemas.microsoft.com/office/drawing/2016/5/14/chartex" xmlns:mc="http://schemas.openxmlformats.org/markup-compatibility/2006" xmlns:aink="http://schemas.microsoft.com/office/drawing/2016/ink" xmlns:am3d="http://schemas.microsoft.com/office/drawing/2017/model3d" xmlns:o="urn:schemas-microsoft-com:office:office" xmlns:oel="http://schemas.microsoft.com/office/2019/extlst" xmlns:r="http://schemas.openxmlformats.org/officeDocument/2006/relationships" xmlns:m="http://schemas.openxmlformats.org/officeDocument/2006/math" xmlns:v="urn:schemas-microsoft-com:vml" xmlns:wp14="http://schemas.microsoft.com/office/word/2010/wordprocessingDrawing" xmlns:wp="http://schemas.openxmlformats.org/drawingml/2006/wordprocessingDrawing" xmlns:w10="urn:schemas-microsoft-com:office:word" xmlns:w="http://schemas.openxmlformats.org/wordprocessingml/2006/main" xmlns:w14="http://schemas.microsoft.com/office/word/2010/wordml" xmlns:w15="http://schemas.microsoft.com/office/word/2012/wordml" xmlns:w16cex="http://schemas.microsoft.com/office/word/2018/wordml/cex" xmlns:w16cid="http://schemas.microsoft.com/office/word/2016/wordml/cid" xmlns:w16="http://schemas.microsoft.com/office/word/2018/wordml" xmlns:w16du="http://schemas.microsoft.com/office/word/2023/wordml/word16du" xmlns:w16sdtdh="http://schemas.microsoft.com/office/word/2020/wordml/sdtdatahash" xmlns:w16se="http://schemas.microsoft.com/office/word/2015/wordml/symex" xmlns:wpg="http://schemas.microsoft.com/office/word/2010/wordprocessingGroup" xmlns:wpi="http://schemas.microsoft.com/office/word/2010/wordprocessingInk" xmlns:wne="http://schemas.microsoft.com/office/word/2006/wordml" xmlns:wps="http://schemas.microsoft.com/office/word/2010/wordprocessingShape" mc:Ignorable="w14 w15 w16se w16cid w16 w16cex w16sdtdh wp14">
   <w:abstractNum w:abstractNumId="0" w15:restartNumberingAfterBreak="0">
     <w:nsid w:val="0FF72E42"/>
     <w:multiLevelType w:val="hybridMultilevel"/>
@@ -2247,11 +2227,11 @@
     <w:name w:val="Normal"/>
     <w:qFormat/>
   </w:style>
-  <w:style w:type="paragraph" w:styleId="Heading1">
+  <w:style w:type="paragraph" w:styleId="Ttulo1">
     <w:name w:val="heading 1"/>
     <w:basedOn w:val="Normal"/>
     <w:next w:val="Normal"/>
-    <w:link w:val="Heading1Char"/>
+    <w:link w:val="Ttulo1Car"/>
     <w:uiPriority w:val="9"/>
     <w:qFormat/>
     <w:rsid w:val="00AE6ADA"/>
@@ -2268,11 +2248,11 @@
       <w:szCs w:val="32"/>
     </w:rPr>
   </w:style>
-  <w:style w:type="paragraph" w:styleId="Heading2">
+  <w:style w:type="paragraph" w:styleId="Ttulo2">
     <w:name w:val="heading 2"/>
     <w:basedOn w:val="Normal"/>
     <w:next w:val="Normal"/>
-    <w:link w:val="Heading2Char"/>
+    <w:link w:val="Ttulo2Car"/>
     <w:uiPriority w:val="9"/>
     <w:unhideWhenUsed/>
     <w:qFormat/>
@@ -2290,13 +2270,13 @@
       <w:szCs w:val="26"/>
     </w:rPr>
   </w:style>
-  <w:style w:type="character" w:default="1" w:styleId="DefaultParagraphFont">
+  <w:style w:type="character" w:default="1" w:styleId="Fuentedeprrafopredeter">
     <w:name w:val="Default Paragraph Font"/>
     <w:uiPriority w:val="1"/>
     <w:semiHidden/>
     <w:unhideWhenUsed/>
   </w:style>
-  <w:style w:type="table" w:default="1" w:styleId="TableNormal">
+  <w:style w:type="table" w:default="1" w:styleId="Tablanormal">
     <w:name w:val="Normal Table"/>
     <w:uiPriority w:val="99"/>
     <w:semiHidden/>
@@ -2311,15 +2291,15 @@
       </w:tblCellMar>
     </w:tblPr>
   </w:style>
-  <w:style w:type="numbering" w:default="1" w:styleId="NoList">
+  <w:style w:type="numbering" w:default="1" w:styleId="Sinlista">
     <w:name w:val="No List"/>
     <w:uiPriority w:val="99"/>
     <w:semiHidden/>
     <w:unhideWhenUsed/>
   </w:style>
-  <w:style w:type="paragraph" w:styleId="NoSpacing">
+  <w:style w:type="paragraph" w:styleId="Sinespaciado">
     <w:name w:val="No Spacing"/>
-    <w:link w:val="NoSpacingChar"/>
+    <w:link w:val="SinespaciadoCar"/>
     <w:uiPriority w:val="1"/>
     <w:qFormat/>
     <w:rsid w:val="00AE6ADA"/>
@@ -2331,10 +2311,10 @@
       <w:lang w:eastAsia="es-ES"/>
     </w:rPr>
   </w:style>
-  <w:style w:type="character" w:customStyle="1" w:styleId="NoSpacingChar">
-    <w:name w:val="No Spacing Char"/>
-    <w:basedOn w:val="DefaultParagraphFont"/>
-    <w:link w:val="NoSpacing"/>
+  <w:style w:type="character" w:customStyle="1" w:styleId="SinespaciadoCar">
+    <w:name w:val="Sin espaciado Car"/>
+    <w:basedOn w:val="Fuentedeprrafopredeter"/>
+    <w:link w:val="Sinespaciado"/>
     <w:uiPriority w:val="1"/>
     <w:rsid w:val="00AE6ADA"/>
     <w:rPr>
@@ -2342,10 +2322,10 @@
       <w:lang w:eastAsia="es-ES"/>
     </w:rPr>
   </w:style>
-  <w:style w:type="character" w:customStyle="1" w:styleId="Heading1Char">
-    <w:name w:val="Heading 1 Char"/>
-    <w:basedOn w:val="DefaultParagraphFont"/>
-    <w:link w:val="Heading1"/>
+  <w:style w:type="character" w:customStyle="1" w:styleId="Ttulo1Car">
+    <w:name w:val="Título 1 Car"/>
+    <w:basedOn w:val="Fuentedeprrafopredeter"/>
+    <w:link w:val="Ttulo1"/>
     <w:uiPriority w:val="9"/>
     <w:rsid w:val="00AE6ADA"/>
     <w:rPr>
@@ -2355,9 +2335,9 @@
       <w:szCs w:val="32"/>
     </w:rPr>
   </w:style>
-  <w:style w:type="paragraph" w:styleId="TOCHeading">
+  <w:style w:type="paragraph" w:styleId="TtuloTDC">
     <w:name w:val="TOC Heading"/>
-    <w:basedOn w:val="Heading1"/>
+    <w:basedOn w:val="Ttulo1"/>
     <w:next w:val="Normal"/>
     <w:uiPriority w:val="39"/>
     <w:unhideWhenUsed/>
@@ -2370,7 +2350,7 @@
       <w:lang w:eastAsia="es-ES"/>
     </w:rPr>
   </w:style>
-  <w:style w:type="paragraph" w:styleId="TOC1">
+  <w:style w:type="paragraph" w:styleId="TDC1">
     <w:name w:val="toc 1"/>
     <w:basedOn w:val="Normal"/>
     <w:next w:val="Normal"/>
@@ -2382,9 +2362,9 @@
       <w:spacing w:after="100"/>
     </w:pPr>
   </w:style>
-  <w:style w:type="character" w:styleId="Hyperlink">
+  <w:style w:type="character" w:styleId="Hipervnculo">
     <w:name w:val="Hyperlink"/>
-    <w:basedOn w:val="DefaultParagraphFont"/>
+    <w:basedOn w:val="Fuentedeprrafopredeter"/>
     <w:uiPriority w:val="99"/>
     <w:unhideWhenUsed/>
     <w:rsid w:val="0027175E"/>
@@ -2393,7 +2373,7 @@
       <w:u w:val="single"/>
     </w:rPr>
   </w:style>
-  <w:style w:type="paragraph" w:styleId="ListParagraph">
+  <w:style w:type="paragraph" w:styleId="Prrafodelista">
     <w:name w:val="List Paragraph"/>
     <w:basedOn w:val="Normal"/>
     <w:uiPriority w:val="34"/>
@@ -2404,10 +2384,10 @@
       <w:contextualSpacing/>
     </w:pPr>
   </w:style>
-  <w:style w:type="character" w:customStyle="1" w:styleId="Heading2Char">
-    <w:name w:val="Heading 2 Char"/>
-    <w:basedOn w:val="DefaultParagraphFont"/>
-    <w:link w:val="Heading2"/>
+  <w:style w:type="character" w:customStyle="1" w:styleId="Ttulo2Car">
+    <w:name w:val="Título 2 Car"/>
+    <w:basedOn w:val="Fuentedeprrafopredeter"/>
+    <w:link w:val="Ttulo2"/>
     <w:uiPriority w:val="9"/>
     <w:rsid w:val="0018193A"/>
     <w:rPr>
@@ -2417,7 +2397,7 @@
       <w:szCs w:val="26"/>
     </w:rPr>
   </w:style>
-  <w:style w:type="paragraph" w:styleId="TOC2">
+  <w:style w:type="paragraph" w:styleId="TDC2">
     <w:name w:val="toc 2"/>
     <w:basedOn w:val="Normal"/>
     <w:next w:val="Normal"/>
@@ -2740,14 +2720,19 @@
 </file>
 
 <file path=customXml/item2.xml><?xml version="1.0" encoding="utf-8"?>
-<p:properties xmlns:p="http://schemas.microsoft.com/office/2006/metadata/properties" xmlns:xsi="http://www.w3.org/2001/XMLSchema-instance" xmlns:pc="http://schemas.microsoft.com/office/infopath/2007/PartnerControls">
-  <documentManagement>
-    <_activity xmlns="e32e8b25-22c2-4e23-b287-5b3348533576" xsi:nil="true"/>
-  </documentManagement>
-</p:properties>
+<b:Sources xmlns:b="http://schemas.openxmlformats.org/officeDocument/2006/bibliography" xmlns="http://schemas.openxmlformats.org/officeDocument/2006/bibliography" SelectedStyle="\APASixthEditionOfficeOnline.xsl" StyleName="APA" Version="6"/>
 </file>
 
 <file path=customXml/item3.xml><?xml version="1.0" encoding="utf-8"?>
+<?mso-contentType ?>
+<FormTemplates xmlns="http://schemas.microsoft.com/sharepoint/v3/contenttype/forms">
+  <Display>DocumentLibraryForm</Display>
+  <Edit>DocumentLibraryForm</Edit>
+  <New>DocumentLibraryForm</New>
+</FormTemplates>
+</file>
+
+<file path=customXml/item4.xml><?xml version="1.0" encoding="utf-8"?>
 <ct:contentTypeSchema xmlns:ct="http://schemas.microsoft.com/office/2006/metadata/contentType" xmlns:ma="http://schemas.microsoft.com/office/2006/metadata/properties/metaAttributes" ct:_="" ma:_="" ma:contentTypeName="Documento" ma:contentTypeID="0x010100FA8F34EE2516AA4CAF19760D3A18F0ED" ma:contentTypeVersion="13" ma:contentTypeDescription="Crear nuevo documento." ma:contentTypeScope="" ma:versionID="e88de40a105848f0b12c3b7bd9eadafb">
   <xsd:schema xmlns:xsd="http://www.w3.org/2001/XMLSchema" xmlns:xs="http://www.w3.org/2001/XMLSchema" xmlns:p="http://schemas.microsoft.com/office/2006/metadata/properties" xmlns:ns3="e32e8b25-22c2-4e23-b287-5b3348533576" xmlns:ns4="3757e32a-6ad2-4244-bfdc-11a7c070c988" targetNamespace="http://schemas.microsoft.com/office/2006/metadata/properties" ma:root="true" ma:fieldsID="d5c0b1c99d046f88924ae2a076156094" ns3:_="" ns4:_="">
     <xsd:import namespace="e32e8b25-22c2-4e23-b287-5b3348533576"/>
@@ -2970,17 +2955,12 @@
 </ct:contentTypeSchema>
 </file>
 
-<file path=customXml/item4.xml><?xml version="1.0" encoding="utf-8"?>
-<?mso-contentType ?>
-<FormTemplates xmlns="http://schemas.microsoft.com/sharepoint/v3/contenttype/forms">
-  <Display>DocumentLibraryForm</Display>
-  <Edit>DocumentLibraryForm</Edit>
-  <New>DocumentLibraryForm</New>
-</FormTemplates>
-</file>
-
 <file path=customXml/item5.xml><?xml version="1.0" encoding="utf-8"?>
-<b:Sources xmlns:b="http://schemas.openxmlformats.org/officeDocument/2006/bibliography" xmlns="http://schemas.openxmlformats.org/officeDocument/2006/bibliography" SelectedStyle="\APASixthEditionOfficeOnline.xsl" StyleName="APA" Version="6"/>
+<p:properties xmlns:p="http://schemas.microsoft.com/office/2006/metadata/properties" xmlns:xsi="http://www.w3.org/2001/XMLSchema-instance" xmlns:pc="http://schemas.microsoft.com/office/infopath/2007/PartnerControls">
+  <documentManagement>
+    <_activity xmlns="e32e8b25-22c2-4e23-b287-5b3348533576" xsi:nil="true"/>
+  </documentManagement>
+</p:properties>
 </file>
 
 <file path=customXml/itemProps1.xml><?xml version="1.0" encoding="utf-8"?>
@@ -2992,16 +2972,22 @@
 </file>
 
 <file path=customXml/itemProps2.xml><?xml version="1.0" encoding="utf-8"?>
-<ds:datastoreItem xmlns:ds="http://schemas.openxmlformats.org/officeDocument/2006/customXml" ds:itemID="{16C7720B-55D0-436A-B5BC-6061591F6295}">
+<ds:datastoreItem xmlns:ds="http://schemas.openxmlformats.org/officeDocument/2006/customXml" ds:itemID="{3C91678E-955D-4F8D-8141-30EED2701599}">
   <ds:schemaRefs>
-    <ds:schemaRef ds:uri="http://schemas.microsoft.com/office/2006/metadata/properties"/>
-    <ds:schemaRef ds:uri="http://schemas.microsoft.com/office/infopath/2007/PartnerControls"/>
-    <ds:schemaRef ds:uri="e32e8b25-22c2-4e23-b287-5b3348533576"/>
+    <ds:schemaRef ds:uri="http://schemas.openxmlformats.org/officeDocument/2006/bibliography"/>
   </ds:schemaRefs>
 </ds:datastoreItem>
 </file>
 
 <file path=customXml/itemProps3.xml><?xml version="1.0" encoding="utf-8"?>
+<ds:datastoreItem xmlns:ds="http://schemas.openxmlformats.org/officeDocument/2006/customXml" ds:itemID="{59C79F5B-9DD6-45C0-9FE8-ADA6CE411E60}">
+  <ds:schemaRefs>
+    <ds:schemaRef ds:uri="http://schemas.microsoft.com/sharepoint/v3/contenttype/forms"/>
+  </ds:schemaRefs>
+</ds:datastoreItem>
+</file>
+
+<file path=customXml/itemProps4.xml><?xml version="1.0" encoding="utf-8"?>
 <ds:datastoreItem xmlns:ds="http://schemas.openxmlformats.org/officeDocument/2006/customXml" ds:itemID="{56A9923F-2C79-43D0-B395-15B497F1E327}">
   <ds:schemaRefs>
     <ds:schemaRef ds:uri="http://schemas.microsoft.com/office/2006/metadata/contentType"/>
@@ -3020,18 +3006,12 @@
 </ds:datastoreItem>
 </file>
 
-<file path=customXml/itemProps4.xml><?xml version="1.0" encoding="utf-8"?>
-<ds:datastoreItem xmlns:ds="http://schemas.openxmlformats.org/officeDocument/2006/customXml" ds:itemID="{59C79F5B-9DD6-45C0-9FE8-ADA6CE411E60}">
+<file path=customXml/itemProps5.xml><?xml version="1.0" encoding="utf-8"?>
+<ds:datastoreItem xmlns:ds="http://schemas.openxmlformats.org/officeDocument/2006/customXml" ds:itemID="{16C7720B-55D0-436A-B5BC-6061591F6295}">
   <ds:schemaRefs>
-    <ds:schemaRef ds:uri="http://schemas.microsoft.com/sharepoint/v3/contenttype/forms"/>
-  </ds:schemaRefs>
-</ds:datastoreItem>
-</file>
-
-<file path=customXml/itemProps5.xml><?xml version="1.0" encoding="utf-8"?>
-<ds:datastoreItem xmlns:ds="http://schemas.openxmlformats.org/officeDocument/2006/customXml" ds:itemID="{3C91678E-955D-4F8D-8141-30EED2701599}">
-  <ds:schemaRefs>
-    <ds:schemaRef ds:uri="http://schemas.openxmlformats.org/officeDocument/2006/bibliography"/>
+    <ds:schemaRef ds:uri="http://schemas.microsoft.com/office/2006/metadata/properties"/>
+    <ds:schemaRef ds:uri="http://schemas.microsoft.com/office/infopath/2007/PartnerControls"/>
+    <ds:schemaRef ds:uri="e32e8b25-22c2-4e23-b287-5b3348533576"/>
   </ds:schemaRefs>
 </ds:datastoreItem>
 </file>
</xml_diff>